<commit_message>
Wrap up work on manuscript v0.2 and start outline and analysis for v0.3
</commit_message>
<xml_diff>
--- a/manuscript/Results.docx
+++ b/manuscript/Results.docx
@@ -13,23 +13,7 @@
         <w:t xml:space="preserve">Ideally, heritability when defining flowering using a specific cue should be higher than heritability using Julian date; otherwise, it makes little sense to use the cue for genomic prediction. </w:t>
       </w:r>
       <w:r>
-        <w:t xml:space="preserve">We looked at heritability for nine traits associated with 50% flowering: daylength (analogous for a critical daylength for flowering), Julian date, cumulative GDD between </w:t>
-      </w:r>
-      <w:proofErr w:type="spellStart"/>
-      <w:r>
-        <w:t>greenup</w:t>
-      </w:r>
-      <w:proofErr w:type="spellEnd"/>
-      <w:r>
-        <w:t xml:space="preserve"> and flowering, the change in daylength from the previous day at flowering, and five measures of cumulative rainfall: cumulative rainfall between </w:t>
-      </w:r>
-      <w:proofErr w:type="spellStart"/>
-      <w:r>
-        <w:t>greenup</w:t>
-      </w:r>
-      <w:proofErr w:type="spellEnd"/>
-      <w:r>
-        <w:t xml:space="preserve"> and flowering, and in the two days, three days, five days, and seven days before flowering.</w:t>
+        <w:t>We looked at heritability for nine traits associated with 50% flowering: daylength (analogous for a critical daylength for flowering), Julian date, cumulative GDD between greenup and flowering, the change in daylength from the previous day at flowering, and five measures of cumulative rainfall: cumulative rainfall between greenup and flowering, and in the two days, three days, five days, and seven days before flowering.</w:t>
       </w:r>
     </w:p>
     <w:p>
@@ -39,78 +23,31 @@
     </w:p>
     <w:p>
       <w:r>
-        <w:t xml:space="preserve">For the Gulf subpopulation at eight common garden sites, daylength had the highest heritability (0.336 +/- 0.073) and was the only cue that had higher heritability than Julian date. In contrast, the Midwest subpopulation at eight common garden sites had the highest heritability for cumulative GDD (0.368 +/- 0.052). Both cumulative GDD and daylength (0.144 +/- 0.052) had higher </w:t>
-      </w:r>
-      <w:proofErr w:type="spellStart"/>
-      <w:r>
-        <w:t>heritabilities</w:t>
-      </w:r>
-      <w:proofErr w:type="spellEnd"/>
-      <w:r>
-        <w:t xml:space="preserve"> than Julian date.</w:t>
+        <w:t>For the Gulf subpopulation at eight common garden sites, daylength had the highest heritability (0.336 +/- 0.073) and was the only cue that had higher heritability than Julian date. In contrast, the Midwest subpopulation at eight common garden sites had the highest heritability for cumulative GDD (0.368 +/- 0.052)</w:t>
+      </w:r>
+      <w:r>
+        <w:t>, and b</w:t>
+      </w:r>
+      <w:r>
+        <w:t>oth cumulative GDD and daylength (0.144 +/- 0.052) had higher heritabilities than Julian date.</w:t>
       </w:r>
     </w:p>
     <w:p>
-      <w:proofErr w:type="spellStart"/>
-      <w:r>
-        <w:t>Heritabilities</w:t>
-      </w:r>
-      <w:proofErr w:type="spellEnd"/>
-      <w:r>
-        <w:t xml:space="preserve"> for these phenotypes varied across individual common garden sites.</w:t>
+      <w:r>
+        <w:t>Heritabilities for these phenotypes varied across individual common garden sites.</w:t>
       </w:r>
     </w:p>
     <w:p>
       <w:r>
-        <w:t xml:space="preserve">At gardens within the range of Gulf subpopulations latitudes of origin, </w:t>
-      </w:r>
-      <w:proofErr w:type="spellStart"/>
-      <w:r>
-        <w:t>heritabilities</w:t>
-      </w:r>
-      <w:proofErr w:type="spellEnd"/>
-      <w:r>
-        <w:t xml:space="preserve"> for flowering were highest for </w:t>
-      </w:r>
-      <w:r>
-        <w:t xml:space="preserve">CGDD, daylength, and cumulative rainfall between </w:t>
-      </w:r>
-      <w:proofErr w:type="spellStart"/>
-      <w:r>
-        <w:t>greenup</w:t>
-      </w:r>
-      <w:proofErr w:type="spellEnd"/>
-      <w:r>
-        <w:t xml:space="preserve"> and flowering. Outside of the range of Gulf subpopulation, </w:t>
-      </w:r>
-      <w:proofErr w:type="spellStart"/>
-      <w:r>
-        <w:t>heritabilities</w:t>
-      </w:r>
-      <w:proofErr w:type="spellEnd"/>
-      <w:r>
-        <w:t xml:space="preserve"> were highest for daylength change, 2d cumulative rainfall.</w:t>
+        <w:t xml:space="preserve">At gardens within the range of Gulf subpopulations latitudes of origin, heritabilities for flowering were highest for </w:t>
+      </w:r>
+      <w:r>
+        <w:t>CGDD, daylength, and cumulative rainfall between greenup and flowering. Outside of the range of Gulf subpopulation, heritabilities were highest for daylength change, 2d cumulative rainfall.</w:t>
       </w:r>
     </w:p>
     <w:p>
       <w:r>
-        <w:t xml:space="preserve">At all common gardens, </w:t>
-      </w:r>
-      <w:proofErr w:type="spellStart"/>
-      <w:r>
-        <w:t>heritabilities</w:t>
-      </w:r>
-      <w:proofErr w:type="spellEnd"/>
-      <w:r>
-        <w:t xml:space="preserve"> for the Midwest subpopulation were high for cumulative GDD. Daylength change and daylength both had high </w:t>
-      </w:r>
-      <w:proofErr w:type="spellStart"/>
-      <w:r>
-        <w:t>heritabilities</w:t>
-      </w:r>
-      <w:proofErr w:type="spellEnd"/>
-      <w:r>
-        <w:t xml:space="preserve"> for individual common gardens but not for all sites modelled together.  </w:t>
+        <w:t xml:space="preserve">At all common gardens, heritabilities for the Midwest subpopulation were high for cumulative GDD. Daylength change and daylength both had high heritabilities for individual common gardens but not for all sites modelled together.  </w:t>
       </w:r>
     </w:p>
     <w:p/>
@@ -121,15 +58,7 @@
     </w:p>
     <w:p>
       <w:r>
-        <w:t xml:space="preserve">Across all eight sites within subpopulations, </w:t>
-      </w:r>
-      <w:proofErr w:type="spellStart"/>
-      <w:r>
-        <w:t>greenup</w:t>
-      </w:r>
-      <w:proofErr w:type="spellEnd"/>
-      <w:r>
-        <w:t xml:space="preserve"> date had extremely low heritability (0.005 +/- 0.003 Gulf; 0.021 +/0 0.011 for Midwest). (model GR50 as a function of cumulative GDD from January 1</w:t>
+        <w:t>Across all eight sites within subpopulations, greenup date had extremely low heritability (0.005 +/- 0.003 Gulf; 0.021 +/0 0.011 for Midwest). (model GR50 as a function of cumulative GDD from January 1</w:t>
       </w:r>
       <w:r>
         <w:rPr>
@@ -274,6 +203,7 @@
     <w:lsdException w:name="HTML Sample" w:semiHidden="1" w:unhideWhenUsed="1"/>
     <w:lsdException w:name="HTML Typewriter" w:semiHidden="1" w:unhideWhenUsed="1"/>
     <w:lsdException w:name="HTML Variable" w:semiHidden="1" w:unhideWhenUsed="1"/>
+    <w:lsdException w:name="Normal Table" w:semiHidden="1" w:unhideWhenUsed="1"/>
     <w:lsdException w:name="annotation subject" w:semiHidden="1" w:unhideWhenUsed="1"/>
     <w:lsdException w:name="No List" w:semiHidden="1" w:unhideWhenUsed="1"/>
     <w:lsdException w:name="Outline List 1" w:semiHidden="1" w:unhideWhenUsed="1"/>
@@ -320,8 +250,10 @@
     <w:lsdException w:name="Table Subtle 2" w:semiHidden="1" w:unhideWhenUsed="1"/>
     <w:lsdException w:name="Table Web 1" w:semiHidden="1" w:unhideWhenUsed="1"/>
     <w:lsdException w:name="Table Web 2" w:semiHidden="1" w:unhideWhenUsed="1"/>
+    <w:lsdException w:name="Table Web 3" w:semiHidden="1" w:unhideWhenUsed="1"/>
     <w:lsdException w:name="Balloon Text" w:semiHidden="1" w:unhideWhenUsed="1"/>
     <w:lsdException w:name="Table Grid" w:uiPriority="39"/>
+    <w:lsdException w:name="Table Theme" w:semiHidden="1" w:unhideWhenUsed="1"/>
     <w:lsdException w:name="Placeholder Text" w:semiHidden="1"/>
     <w:lsdException w:name="No Spacing" w:uiPriority="1" w:qFormat="1"/>
     <w:lsdException w:name="Light Shading" w:uiPriority="60"/>
@@ -573,6 +505,36 @@
     <w:uiPriority w:val="99"/>
     <w:semiHidden/>
     <w:unhideWhenUsed/>
+  </w:style>
+  <w:style w:type="paragraph" w:styleId="BalloonText">
+    <w:name w:val="Balloon Text"/>
+    <w:basedOn w:val="Normal"/>
+    <w:link w:val="BalloonTextChar"/>
+    <w:uiPriority w:val="99"/>
+    <w:semiHidden/>
+    <w:unhideWhenUsed/>
+    <w:rsid w:val="0054677F"/>
+    <w:pPr>
+      <w:spacing w:after="0" w:line="240" w:lineRule="auto"/>
+    </w:pPr>
+    <w:rPr>
+      <w:rFonts w:ascii="Segoe UI" w:hAnsi="Segoe UI" w:cs="Segoe UI"/>
+      <w:sz w:val="18"/>
+      <w:szCs w:val="18"/>
+    </w:rPr>
+  </w:style>
+  <w:style w:type="character" w:customStyle="1" w:styleId="BalloonTextChar">
+    <w:name w:val="Balloon Text Char"/>
+    <w:basedOn w:val="DefaultParagraphFont"/>
+    <w:link w:val="BalloonText"/>
+    <w:uiPriority w:val="99"/>
+    <w:semiHidden/>
+    <w:rsid w:val="0054677F"/>
+    <w:rPr>
+      <w:rFonts w:ascii="Segoe UI" w:hAnsi="Segoe UI" w:cs="Segoe UI"/>
+      <w:sz w:val="18"/>
+      <w:szCs w:val="18"/>
+    </w:rPr>
   </w:style>
 </w:styles>
 </file>

</xml_diff>